<commit_message>
update expor nodxpi  m2 inflasi
</commit_message>
<xml_diff>
--- a/doc/Stylized Fact yearly.docx
+++ b/doc/Stylized Fact yearly.docx
@@ -52,10 +52,10 @@
             <v:path o:extrusionok="f" gradientshapeok="t" o:connecttype="rect"/>
             <o:lock v:ext="edit" aspectratio="t"/>
           </v:shapetype>
-          <v:shape id="_x0000_i1025" type="#_x0000_t75" style="width:429.7pt;height:283.75pt" o:ole="">
+          <v:shape id="_x0000_i1025" type="#_x0000_t75" style="width:429.65pt;height:284pt" o:ole="">
             <v:imagedata r:id="rId4" o:title=""/>
           </v:shape>
-          <o:OLEObject Type="Embed" ProgID="EViews.Workfile.2" ShapeID="_x0000_i1025" DrawAspect="Content" ObjectID="_1709388562" r:id="rId5"/>
+          <o:OLEObject Type="Embed" ProgID="EViews.Workfile.2" ShapeID="_x0000_i1025" DrawAspect="Content" ObjectID="_1710051515" r:id="rId5"/>
         </w:object>
       </w:r>
     </w:p>
@@ -65,10 +65,10 @@
     <w:p>
       <w:r>
         <w:object w:dxaOrig="8591" w:dyaOrig="5672">
-          <v:shape id="_x0000_i1026" type="#_x0000_t75" style="width:429.7pt;height:283.75pt" o:ole="">
+          <v:shape id="_x0000_i1026" type="#_x0000_t75" style="width:429.65pt;height:284pt" o:ole="">
             <v:imagedata r:id="rId6" o:title=""/>
           </v:shape>
-          <o:OLEObject Type="Embed" ProgID="EViews.Workfile.2" ShapeID="_x0000_i1026" DrawAspect="Content" ObjectID="_1709388563" r:id="rId7"/>
+          <o:OLEObject Type="Embed" ProgID="EViews.Workfile.2" ShapeID="_x0000_i1026" DrawAspect="Content" ObjectID="_1710051516" r:id="rId7"/>
         </w:object>
       </w:r>
     </w:p>
@@ -80,10 +80,10 @@
       </w:pPr>
       <w:r>
         <w:object w:dxaOrig="8591" w:dyaOrig="5672">
-          <v:shape id="_x0000_i1027" type="#_x0000_t75" style="width:429.7pt;height:283.75pt" o:ole="">
+          <v:shape id="_x0000_i1027" type="#_x0000_t75" style="width:429.65pt;height:284pt" o:ole="">
             <v:imagedata r:id="rId8" o:title=""/>
           </v:shape>
-          <o:OLEObject Type="Embed" ProgID="EViews.Workfile.2" ShapeID="_x0000_i1027" DrawAspect="Content" ObjectID="_1709388564" r:id="rId9"/>
+          <o:OLEObject Type="Embed" ProgID="EViews.Workfile.2" ShapeID="_x0000_i1027" DrawAspect="Content" ObjectID="_1710051517" r:id="rId9"/>
         </w:object>
       </w:r>
       <w:r>
@@ -120,10 +120,10 @@
     <w:p>
       <w:r>
         <w:object w:dxaOrig="8600" w:dyaOrig="6012">
-          <v:shape id="_x0000_i1031" type="#_x0000_t75" style="width:430.05pt;height:300.7pt" o:ole="">
+          <v:shape id="_x0000_i1028" type="#_x0000_t75" style="width:430pt;height:300.65pt" o:ole="">
             <v:imagedata r:id="rId10" o:title=""/>
           </v:shape>
-          <o:OLEObject Type="Embed" ProgID="EViews.Workfile.2" ShapeID="_x0000_i1031" DrawAspect="Content" ObjectID="_1709388565" r:id="rId11"/>
+          <o:OLEObject Type="Embed" ProgID="EViews.Workfile.2" ShapeID="_x0000_i1028" DrawAspect="Content" ObjectID="_1710051518" r:id="rId11"/>
         </w:object>
       </w:r>
     </w:p>
@@ -131,10 +131,10 @@
     <w:p>
       <w:r>
         <w:object w:dxaOrig="8600" w:dyaOrig="6012">
-          <v:shape id="_x0000_i1032" type="#_x0000_t75" style="width:430.05pt;height:300.7pt" o:ole="">
+          <v:shape id="_x0000_i1029" type="#_x0000_t75" style="width:430pt;height:300.65pt" o:ole="">
             <v:imagedata r:id="rId12" o:title=""/>
           </v:shape>
-          <o:OLEObject Type="Embed" ProgID="EViews.Workfile.2" ShapeID="_x0000_i1032" DrawAspect="Content" ObjectID="_1709388566" r:id="rId13"/>
+          <o:OLEObject Type="Embed" ProgID="EViews.Workfile.2" ShapeID="_x0000_i1029" DrawAspect="Content" ObjectID="_1710051519" r:id="rId13"/>
         </w:object>
       </w:r>
     </w:p>
@@ -142,10 +142,10 @@
     <w:p>
       <w:r>
         <w:object w:dxaOrig="8620" w:dyaOrig="6372">
-          <v:shape id="_x0000_i1033" type="#_x0000_t75" style="width:430.85pt;height:318.4pt" o:ole="">
+          <v:shape id="_x0000_i1030" type="#_x0000_t75" style="width:431pt;height:318.35pt" o:ole="">
             <v:imagedata r:id="rId14" o:title=""/>
           </v:shape>
-          <o:OLEObject Type="Embed" ProgID="EViews.Workfile.2" ShapeID="_x0000_i1033" DrawAspect="Content" ObjectID="_1709388567" r:id="rId15"/>
+          <o:OLEObject Type="Embed" ProgID="EViews.Workfile.2" ShapeID="_x0000_i1030" DrawAspect="Content" ObjectID="_1710051520" r:id="rId15"/>
         </w:object>
       </w:r>
     </w:p>
@@ -153,10 +153,10 @@
     <w:p>
       <w:r>
         <w:object w:dxaOrig="8620" w:dyaOrig="6372">
-          <v:shape id="_x0000_i1034" type="#_x0000_t75" style="width:430.85pt;height:318.4pt" o:ole="">
+          <v:shape id="_x0000_i1031" type="#_x0000_t75" style="width:431pt;height:318.35pt" o:ole="">
             <v:imagedata r:id="rId16" o:title=""/>
           </v:shape>
-          <o:OLEObject Type="Embed" ProgID="EViews.Workfile.2" ShapeID="_x0000_i1034" DrawAspect="Content" ObjectID="_1709388568" r:id="rId17"/>
+          <o:OLEObject Type="Embed" ProgID="EViews.Workfile.2" ShapeID="_x0000_i1031" DrawAspect="Content" ObjectID="_1710051521" r:id="rId17"/>
         </w:object>
       </w:r>
     </w:p>
@@ -164,10 +164,10 @@
     <w:p>
       <w:r>
         <w:object w:dxaOrig="8600" w:dyaOrig="6012">
-          <v:shape id="_x0000_i1035" type="#_x0000_t75" style="width:430.05pt;height:300.7pt" o:ole="">
+          <v:shape id="_x0000_i1032" type="#_x0000_t75" style="width:430pt;height:300.65pt" o:ole="">
             <v:imagedata r:id="rId18" o:title=""/>
           </v:shape>
-          <o:OLEObject Type="Embed" ProgID="EViews.Workfile.2" ShapeID="_x0000_i1035" DrawAspect="Content" ObjectID="_1709388569" r:id="rId19"/>
+          <o:OLEObject Type="Embed" ProgID="EViews.Workfile.2" ShapeID="_x0000_i1032" DrawAspect="Content" ObjectID="_1710051522" r:id="rId19"/>
         </w:object>
       </w:r>
     </w:p>
@@ -200,10 +200,10 @@
     <w:p>
       <w:r>
         <w:object w:dxaOrig="8600" w:dyaOrig="6012">
-          <v:shape id="_x0000_i1029" type="#_x0000_t75" style="width:430.05pt;height:300.7pt" o:ole="">
+          <v:shape id="_x0000_i1033" type="#_x0000_t75" style="width:430pt;height:300.65pt" o:ole="">
             <v:imagedata r:id="rId20" o:title=""/>
           </v:shape>
-          <o:OLEObject Type="Embed" ProgID="EViews.Workfile.2" ShapeID="_x0000_i1029" DrawAspect="Content" ObjectID="_1709388570" r:id="rId21"/>
+          <o:OLEObject Type="Embed" ProgID="EViews.Workfile.2" ShapeID="_x0000_i1033" DrawAspect="Content" ObjectID="_1710051523" r:id="rId21"/>
         </w:object>
       </w:r>
     </w:p>
@@ -213,53 +213,120 @@
     <w:p>
       <w:r>
         <w:object w:dxaOrig="8600" w:dyaOrig="6012">
-          <v:shape id="_x0000_i1030" type="#_x0000_t75" style="width:430.05pt;height:300.7pt" o:ole="">
+          <v:shape id="_x0000_i1034" type="#_x0000_t75" style="width:430pt;height:300.65pt" o:ole="">
             <v:imagedata r:id="rId22" o:title=""/>
           </v:shape>
-          <o:OLEObject Type="Embed" ProgID="EViews.Workfile.2" ShapeID="_x0000_i1030" DrawAspect="Content" ObjectID="_1709388571" r:id="rId23"/>
-        </w:object>
-      </w:r>
-    </w:p>
-    <w:p/>
-    <w:p/>
-    <w:p>
-      <w:r>
-        <w:object w:dxaOrig="8591" w:dyaOrig="5672">
-          <v:shape id="_x0000_i1036" type="#_x0000_t75" style="width:429.7pt;height:283.75pt" o:ole="">
+          <o:OLEObject Type="Embed" ProgID="EViews.Workfile.2" ShapeID="_x0000_i1034" DrawAspect="Content" ObjectID="_1710051524" r:id="rId23"/>
+        </w:object>
+      </w:r>
+    </w:p>
+    <w:p/>
+    <w:p/>
+    <w:p>
+      <w:r>
+        <w:object w:dxaOrig="8600" w:dyaOrig="5672">
+          <v:shape id="_x0000_i1044" type="#_x0000_t75" style="width:430pt;height:283.65pt" o:ole="">
             <v:imagedata r:id="rId24" o:title=""/>
           </v:shape>
-          <o:OLEObject Type="Embed" ProgID="EViews.Workfile.2" ShapeID="_x0000_i1036" DrawAspect="Content" ObjectID="_1709388572" r:id="rId25"/>
-        </w:object>
-      </w:r>
-    </w:p>
-    <w:p/>
-    <w:p/>
-    <w:p>
-      <w:r>
-        <w:object w:dxaOrig="8591" w:dyaOrig="5672">
-          <v:shape id="_x0000_i1037" type="#_x0000_t75" style="width:429.7pt;height:283.75pt" o:ole="">
+          <o:OLEObject Type="Embed" ProgID="EViews.Workfile.2" ShapeID="_x0000_i1044" DrawAspect="Content" ObjectID="_1710051525" r:id="rId25"/>
+        </w:object>
+      </w:r>
+    </w:p>
+    <w:p/>
+    <w:p/>
+    <w:p>
+      <w:r>
+        <w:object w:dxaOrig="8600" w:dyaOrig="5672">
+          <v:shape id="_x0000_i1042" type="#_x0000_t75" style="width:430pt;height:283.65pt" o:ole="">
             <v:imagedata r:id="rId26" o:title=""/>
           </v:shape>
-          <o:OLEObject Type="Embed" ProgID="EViews.Workfile.2" ShapeID="_x0000_i1037" DrawAspect="Content" ObjectID="_1709388573" r:id="rId27"/>
-        </w:object>
-      </w:r>
-    </w:p>
-    <w:p>
-      <w:pPr>
-        <w:rPr>
-          <w:lang w:val="en-US"/>
-        </w:rPr>
-      </w:pPr>
-    </w:p>
-    <w:p>
-      <w:pPr>
-        <w:rPr>
-          <w:lang w:val="en-US"/>
-        </w:rPr>
-      </w:pPr>
+          <o:OLEObject Type="Embed" ProgID="EViews.Workfile.2" ShapeID="_x0000_i1042" DrawAspect="Content" ObjectID="_1710051526" r:id="rId27"/>
+        </w:object>
+      </w:r>
+    </w:p>
+    <w:p>
+      <w:pPr>
+        <w:rPr>
+          <w:lang w:val="en-US"/>
+        </w:rPr>
+      </w:pPr>
+    </w:p>
+    <w:p>
+      <w:pPr>
+        <w:rPr>
+          <w:lang w:val="en-US"/>
+        </w:rPr>
+      </w:pPr>
+    </w:p>
+    <w:p>
+      <w:r>
+        <w:object w:dxaOrig="9651" w:dyaOrig="6012">
+          <v:shape id="_x0000_i1037" type="#_x0000_t75" style="width:451.35pt;height:281pt" o:ole="">
+            <v:imagedata r:id="rId28" o:title=""/>
+          </v:shape>
+          <o:OLEObject Type="Embed" ProgID="EViews.Workfile.2" ShapeID="_x0000_i1037" DrawAspect="Content" ObjectID="_1710051527" r:id="rId29"/>
+        </w:object>
+      </w:r>
+    </w:p>
+    <w:p/>
+    <w:p>
+      <w:r>
+        <w:object w:dxaOrig="8661" w:dyaOrig="6012">
+          <v:shape id="_x0000_i1039" type="#_x0000_t75" style="width:433pt;height:300.65pt" o:ole="">
+            <v:imagedata r:id="rId30" o:title=""/>
+          </v:shape>
+          <o:OLEObject Type="Embed" ProgID="EViews.Workfile.2" ShapeID="_x0000_i1039" DrawAspect="Content" ObjectID="_1710051528" r:id="rId31"/>
+        </w:object>
+      </w:r>
+    </w:p>
+    <w:p/>
+    <w:p/>
+    <w:p/>
+    <w:p>
+      <w:r>
+        <w:object w:dxaOrig="8611" w:dyaOrig="6012">
+          <v:shape id="_x0000_i1040" type="#_x0000_t75" style="width:430.65pt;height:300.65pt" o:ole="">
+            <v:imagedata r:id="rId32" o:title=""/>
+          </v:shape>
+          <o:OLEObject Type="Embed" ProgID="EViews.Workfile.2" ShapeID="_x0000_i1040" DrawAspect="Content" ObjectID="_1710051529" r:id="rId33"/>
+        </w:object>
+      </w:r>
+    </w:p>
+    <w:p>
+      <w:r>
+        <w:object w:dxaOrig="8681" w:dyaOrig="6372">
+          <v:shape id="_x0000_i1046" type="#_x0000_t75" style="width:434pt;height:318.65pt" o:ole="">
+            <v:imagedata r:id="rId34" o:title=""/>
+          </v:shape>
+          <o:OLEObject Type="Embed" ProgID="EViews.Workfile.2" ShapeID="_x0000_i1046" DrawAspect="Content" ObjectID="_1710051530" r:id="rId35"/>
+        </w:object>
+      </w:r>
+    </w:p>
+    <w:p/>
+    <w:p>
+      <w:r>
+        <w:object w:dxaOrig="8611" w:dyaOrig="6012">
+          <v:shape id="_x0000_i1047" type="#_x0000_t75" style="width:430.65pt;height:300.65pt" o:ole="">
+            <v:imagedata r:id="rId36" o:title=""/>
+          </v:shape>
+          <o:OLEObject Type="Embed" ProgID="EViews.Workfile.2" ShapeID="_x0000_i1047" DrawAspect="Content" ObjectID="_1710051531" r:id="rId37"/>
+        </w:object>
+      </w:r>
       <w:bookmarkStart w:id="0" w:name="_GoBack"/>
       <w:bookmarkEnd w:id="0"/>
     </w:p>
+    <w:p>
+      <w:r>
+        <w:object w:dxaOrig="8521" w:dyaOrig="5672">
+          <v:shape id="_x0000_i1045" type="#_x0000_t75" style="width:426pt;height:283.65pt" o:ole="">
+            <v:imagedata r:id="rId38" o:title=""/>
+          </v:shape>
+          <o:OLEObject Type="Embed" ProgID="EViews.Workfile.2" ShapeID="_x0000_i1045" DrawAspect="Content" ObjectID="_1710051532" r:id="rId39"/>
+        </w:object>
+      </w:r>
+    </w:p>
+    <w:p/>
+    <w:p/>
     <w:p>
       <w:pPr>
         <w:rPr>

</xml_diff>